<commit_message>
updated grading in syllabus
</commit_message>
<xml_diff>
--- a/misc/2019-10-02 - Hebrew Syllabus.docx
+++ b/misc/2019-10-02 - Hebrew Syllabus.docx
@@ -58,7 +58,7 @@
       <w:pPr>
         <w:spacing w:before="120" w:after="120"/>
         <w:rPr>
-          <w:rFonts w:asciiTheme="minorHAnsi" w:hAnsiTheme="minorHAnsi" w:cstheme="minorHAnsi" w:hint="cs"/>
+          <w:rFonts w:asciiTheme="minorHAnsi" w:hAnsiTheme="minorHAnsi" w:cstheme="minorHAnsi"/>
           <w:rtl/>
         </w:rPr>
       </w:pPr>
@@ -362,28 +362,12 @@
         </w:rPr>
         <w:t xml:space="preserve">), וכלים שימושיים להכנת נתונים לקראת ניתוח (כדוגמת חבילות </w:t>
       </w:r>
-      <w:proofErr w:type="spellStart"/>
-      <w:r>
-        <w:rPr>
-          <w:rFonts w:asciiTheme="minorHAnsi" w:hAnsiTheme="minorHAnsi" w:cstheme="minorHAnsi"/>
-        </w:rPr>
-        <w:t>dplyr</w:t>
-      </w:r>
-      <w:proofErr w:type="spellEnd"/>
-      <w:r>
-        <w:rPr>
-          <w:rFonts w:asciiTheme="minorHAnsi" w:hAnsiTheme="minorHAnsi" w:cstheme="minorHAnsi"/>
-        </w:rPr>
-        <w:t xml:space="preserve">, </w:t>
-      </w:r>
-      <w:proofErr w:type="spellStart"/>
-      <w:r>
-        <w:rPr>
-          <w:rFonts w:asciiTheme="minorHAnsi" w:hAnsiTheme="minorHAnsi" w:cstheme="minorHAnsi"/>
-        </w:rPr>
-        <w:t>tidyr</w:t>
-      </w:r>
-      <w:proofErr w:type="spellEnd"/>
+      <w:r>
+        <w:rPr>
+          <w:rFonts w:asciiTheme="minorHAnsi" w:hAnsiTheme="minorHAnsi" w:cstheme="minorHAnsi"/>
+        </w:rPr>
+        <w:t>dplyr, tidyr</w:t>
+      </w:r>
       <w:r>
         <w:rPr>
           <w:rFonts w:asciiTheme="minorHAnsi" w:hAnsiTheme="minorHAnsi" w:cstheme="minorHAnsi" w:hint="cs"/>
@@ -433,14 +417,12 @@
         </w:rPr>
         <w:t>, ומ-</w:t>
       </w:r>
-      <w:proofErr w:type="spellStart"/>
       <w:r>
         <w:rPr>
           <w:rFonts w:asciiTheme="minorHAnsi" w:hAnsiTheme="minorHAnsi" w:cstheme="minorHAnsi"/>
         </w:rPr>
         <w:t>tidytuesday</w:t>
       </w:r>
-      <w:proofErr w:type="spellEnd"/>
       <w:r>
         <w:rPr>
           <w:rFonts w:asciiTheme="minorHAnsi" w:hAnsiTheme="minorHAnsi" w:cstheme="minorHAnsi" w:hint="cs"/>
@@ -489,7 +471,21 @@
           <w:rFonts w:asciiTheme="minorHAnsi" w:hAnsiTheme="minorHAnsi" w:cstheme="minorHAnsi" w:hint="cs"/>
           <w:rtl/>
         </w:rPr>
-        <w:t xml:space="preserve"> ו</w:t>
+        <w:t xml:space="preserve"> </w:t>
+      </w:r>
+      <w:r>
+        <w:rPr>
+          <w:rFonts w:asciiTheme="minorHAnsi" w:hAnsiTheme="minorHAnsi" w:cstheme="minorHAnsi" w:hint="cs"/>
+          <w:rtl/>
+        </w:rPr>
+        <w:t xml:space="preserve">בזוגות (20%), פרויקט מסכם (30%), </w:t>
+      </w:r>
+      <w:r>
+        <w:rPr>
+          <w:rFonts w:asciiTheme="minorHAnsi" w:hAnsiTheme="minorHAnsi" w:cstheme="minorHAnsi" w:hint="cs"/>
+          <w:rtl/>
+        </w:rPr>
+        <w:t>ו</w:t>
       </w:r>
       <w:r>
         <w:rPr>
@@ -497,6 +493,13 @@
           <w:rtl/>
         </w:rPr>
         <w:t>מבחן סופי</w:t>
+      </w:r>
+      <w:r>
+        <w:rPr>
+          <w:rFonts w:asciiTheme="minorHAnsi" w:hAnsiTheme="minorHAnsi" w:cstheme="minorHAnsi" w:hint="cs"/>
+          <w:rtl/>
+        </w:rPr>
+        <w:t xml:space="preserve"> (50%)</w:t>
       </w:r>
       <w:r>
         <w:rPr>
@@ -836,10 +839,24 @@
       </w:r>
       <w:r>
         <w:rPr>
-          <w:rFonts w:asciiTheme="minorHAnsi" w:hAnsiTheme="minorHAnsi" w:cstheme="minorHAnsi"/>
-          <w:rtl/>
-        </w:rPr>
-        <w:t>השוואות מתוכננות וקונטרסטים</w:t>
+          <w:rFonts w:asciiTheme="minorHAnsi" w:hAnsiTheme="minorHAnsi" w:cstheme="minorHAnsi" w:hint="cs"/>
+          <w:rtl/>
+        </w:rPr>
+        <w:t xml:space="preserve">, </w:t>
+      </w:r>
+      <w:r>
+        <w:rPr>
+          <w:rFonts w:asciiTheme="minorHAnsi" w:hAnsiTheme="minorHAnsi" w:cstheme="minorHAnsi"/>
+          <w:rtl/>
+        </w:rPr>
+        <w:t>השוואות מתוכננות</w:t>
+      </w:r>
+      <w:r>
+        <w:rPr>
+          <w:rFonts w:asciiTheme="minorHAnsi" w:hAnsiTheme="minorHAnsi" w:cstheme="minorHAnsi" w:hint="cs"/>
+          <w:rtl/>
+        </w:rPr>
+        <w:t>, חישוב גודל מדגם.</w:t>
       </w:r>
     </w:p>
     <w:p>
@@ -890,6 +907,13 @@
         </w:rPr>
         <w:t>מתאם (קורלציה)</w:t>
       </w:r>
+      <w:r>
+        <w:rPr>
+          <w:rFonts w:asciiTheme="minorHAnsi" w:hAnsiTheme="minorHAnsi" w:cstheme="minorHAnsi" w:hint="cs"/>
+          <w:rtl/>
+        </w:rPr>
+        <w:t>.</w:t>
+      </w:r>
     </w:p>
     <w:p>
       <w:pPr>
@@ -911,6 +935,15 @@
         </w:rPr>
         <w:t>רגרסיה לוגיסטית</w:t>
       </w:r>
+      <w:r>
+        <w:rPr>
+          <w:rFonts w:asciiTheme="minorHAnsi" w:hAnsiTheme="minorHAnsi" w:cstheme="minorHAnsi" w:hint="cs"/>
+          <w:rtl/>
+        </w:rPr>
+        <w:t>.</w:t>
+      </w:r>
+      <w:bookmarkStart w:id="0" w:name="_GoBack"/>
+      <w:bookmarkEnd w:id="0"/>
     </w:p>
     <w:p>
       <w:pPr>
@@ -939,8 +972,6 @@
           <w:rtl/>
         </w:rPr>
       </w:pPr>
-      <w:bookmarkStart w:id="0" w:name="_GoBack"/>
-      <w:bookmarkEnd w:id="0"/>
       <w:r>
         <w:rPr>
           <w:rFonts w:asciiTheme="minorHAnsi" w:hAnsiTheme="minorHAnsi" w:cstheme="minorHAnsi"/>
@@ -980,29 +1011,8 @@
           <w:szCs w:val="20"/>
           <w:shd w:val="clear" w:color="auto" w:fill="FFFFFF"/>
         </w:rPr>
-        <w:t>Diez, D. M., Barr, C. D., &amp; Cetinkaya-</w:t>
-      </w:r>
-      <w:proofErr w:type="spellStart"/>
-      <w:r>
-        <w:rPr>
-          <w:color w:val="222222"/>
-          <w:sz w:val="20"/>
-          <w:szCs w:val="20"/>
-          <w:shd w:val="clear" w:color="auto" w:fill="FFFFFF"/>
-        </w:rPr>
-        <w:t>Rundel</w:t>
-      </w:r>
-      <w:proofErr w:type="spellEnd"/>
-      <w:r>
-        <w:rPr>
-          <w:color w:val="222222"/>
-          <w:sz w:val="20"/>
-          <w:szCs w:val="20"/>
-          <w:shd w:val="clear" w:color="auto" w:fill="FFFFFF"/>
-        </w:rPr>
-        <w:t>, M. (2012). </w:t>
-      </w:r>
-      <w:proofErr w:type="spellStart"/>
+        <w:t>Diez, D. M., Barr, C. D., &amp; Cetinkaya-Rundel, M. (2012). </w:t>
+      </w:r>
       <w:r>
         <w:rPr>
           <w:i/>
@@ -1012,9 +1022,75 @@
           <w:szCs w:val="20"/>
           <w:shd w:val="clear" w:color="auto" w:fill="FFFFFF"/>
         </w:rPr>
-        <w:t>OpenIntro</w:t>
-      </w:r>
-      <w:proofErr w:type="spellEnd"/>
+        <w:t>OpenIntro statistics</w:t>
+      </w:r>
+      <w:r>
+        <w:rPr>
+          <w:color w:val="222222"/>
+          <w:sz w:val="20"/>
+          <w:szCs w:val="20"/>
+          <w:shd w:val="clear" w:color="auto" w:fill="FFFFFF"/>
+        </w:rPr>
+        <w:t> (pp. 174-175). OpenIntro.</w:t>
+      </w:r>
+    </w:p>
+    <w:p>
+      <w:pPr>
+        <w:spacing w:before="120" w:after="120"/>
+        <w:rPr>
+          <w:rtl/>
+        </w:rPr>
+      </w:pPr>
+      <w:r>
+        <w:rPr>
+          <w:rFonts w:hint="cs"/>
+          <w:color w:val="222222"/>
+          <w:sz w:val="20"/>
+          <w:szCs w:val="20"/>
+          <w:shd w:val="clear" w:color="auto" w:fill="FFFFFF"/>
+          <w:rtl/>
+        </w:rPr>
+        <w:t xml:space="preserve">(זמין להורדה בקישור: </w:t>
+      </w:r>
+      <w:hyperlink r:id="rId8" w:history="1">
+        <w:r>
+          <w:rPr>
+            <w:rStyle w:val="Hyperlink"/>
+            <w:sz w:val="18"/>
+            <w:szCs w:val="18"/>
+          </w:rPr>
+          <w:t>https://leanpub.com/openintro-statistics/</w:t>
+        </w:r>
+      </w:hyperlink>
+      <w:r>
+        <w:rPr>
+          <w:sz w:val="20"/>
+          <w:szCs w:val="20"/>
+          <w:rtl/>
+        </w:rPr>
+        <w:t>)</w:t>
+      </w:r>
+    </w:p>
+    <w:p>
+      <w:pPr>
+        <w:bidi w:val="0"/>
+        <w:spacing w:before="120" w:after="120"/>
+        <w:rPr>
+          <w:color w:val="222222"/>
+          <w:sz w:val="20"/>
+          <w:szCs w:val="20"/>
+          <w:shd w:val="clear" w:color="auto" w:fill="FFFFFF"/>
+        </w:rPr>
+      </w:pPr>
+      <w:r>
+        <w:rPr>
+          <w:color w:val="222222"/>
+          <w:sz w:val="20"/>
+          <w:szCs w:val="20"/>
+          <w:shd w:val="clear" w:color="auto" w:fill="FFFFFF"/>
+        </w:rPr>
+        <w:t>Wickham, H., &amp; Grolemund, G. (2016). </w:t>
+      </w:r>
       <w:r>
         <w:rPr>
           <w:i/>
@@ -1024,7 +1100,7 @@
           <w:szCs w:val="20"/>
           <w:shd w:val="clear" w:color="auto" w:fill="FFFFFF"/>
         </w:rPr>
-        <w:t xml:space="preserve"> statistics</w:t>
+        <w:t>R for data science: import, tidy, transform, visualize, and model data</w:t>
       </w:r>
       <w:r>
         <w:rPr>
@@ -1033,34 +1109,17 @@
           <w:szCs w:val="20"/>
           <w:shd w:val="clear" w:color="auto" w:fill="FFFFFF"/>
         </w:rPr>
-        <w:t xml:space="preserve"> (pp. 174-175). </w:t>
-      </w:r>
-      <w:proofErr w:type="spellStart"/>
-      <w:r>
+        <w:t>. " O'Reilly Media, Inc.".</w:t>
+      </w:r>
+    </w:p>
+    <w:p>
+      <w:pPr>
+        <w:spacing w:before="120" w:after="120"/>
         <w:rPr>
           <w:color w:val="222222"/>
           <w:sz w:val="20"/>
           <w:szCs w:val="20"/>
           <w:shd w:val="clear" w:color="auto" w:fill="FFFFFF"/>
-        </w:rPr>
-        <w:t>OpenIntro</w:t>
-      </w:r>
-      <w:proofErr w:type="spellEnd"/>
-      <w:r>
-        <w:rPr>
-          <w:color w:val="222222"/>
-          <w:sz w:val="20"/>
-          <w:szCs w:val="20"/>
-          <w:shd w:val="clear" w:color="auto" w:fill="FFFFFF"/>
-        </w:rPr>
-        <w:t>.</w:t>
-      </w:r>
-    </w:p>
-    <w:p>
-      <w:pPr>
-        <w:spacing w:before="120" w:after="120"/>
-        <w:rPr>
-          <w:rtl/>
         </w:rPr>
       </w:pPr>
       <w:r>
@@ -1072,124 +1131,18 @@
           <w:shd w:val="clear" w:color="auto" w:fill="FFFFFF"/>
           <w:rtl/>
         </w:rPr>
-        <w:t xml:space="preserve">(זמין להורדה בקישור: </w:t>
-      </w:r>
-      <w:r>
-        <w:rPr>
-          <w:sz w:val="18"/>
-          <w:szCs w:val="18"/>
-        </w:rPr>
-        <w:fldChar w:fldCharType="begin"/>
-      </w:r>
-      <w:r>
-        <w:rPr>
-          <w:sz w:val="18"/>
-          <w:szCs w:val="18"/>
-        </w:rPr>
-        <w:instrText xml:space="preserve"> HYPERLINK "https://leanpub.com/openintro-statistics/" </w:instrText>
-      </w:r>
-      <w:r>
-        <w:rPr>
-          <w:sz w:val="18"/>
-          <w:szCs w:val="18"/>
-        </w:rPr>
-        <w:fldChar w:fldCharType="separate"/>
-      </w:r>
-      <w:r>
-        <w:rPr>
-          <w:rStyle w:val="Hyperlink"/>
-          <w:sz w:val="18"/>
-          <w:szCs w:val="18"/>
-        </w:rPr>
-        <w:t>https://leanpub.com/openintro-statistics/</w:t>
-      </w:r>
-      <w:r>
-        <w:rPr>
-          <w:sz w:val="18"/>
-          <w:szCs w:val="18"/>
-        </w:rPr>
-        <w:fldChar w:fldCharType="end"/>
-      </w:r>
-      <w:r>
-        <w:rPr>
-          <w:sz w:val="20"/>
-          <w:szCs w:val="20"/>
-          <w:rtl/>
-        </w:rPr>
-        <w:t>)</w:t>
-      </w:r>
-    </w:p>
-    <w:p>
-      <w:pPr>
-        <w:bidi w:val="0"/>
-        <w:spacing w:before="120" w:after="120"/>
-        <w:rPr>
-          <w:color w:val="222222"/>
-          <w:sz w:val="20"/>
-          <w:szCs w:val="20"/>
-          <w:shd w:val="clear" w:color="auto" w:fill="FFFFFF"/>
-        </w:rPr>
-      </w:pPr>
-      <w:r>
-        <w:rPr>
-          <w:color w:val="222222"/>
-          <w:sz w:val="20"/>
-          <w:szCs w:val="20"/>
-          <w:shd w:val="clear" w:color="auto" w:fill="FFFFFF"/>
-        </w:rPr>
-        <w:t xml:space="preserve">Wickham, H., &amp; </w:t>
-      </w:r>
-      <w:proofErr w:type="spellStart"/>
-      <w:r>
-        <w:rPr>
-          <w:color w:val="222222"/>
-          <w:sz w:val="20"/>
-          <w:szCs w:val="20"/>
-          <w:shd w:val="clear" w:color="auto" w:fill="FFFFFF"/>
-        </w:rPr>
-        <w:t>Grolemund</w:t>
-      </w:r>
-      <w:proofErr w:type="spellEnd"/>
-      <w:r>
-        <w:rPr>
-          <w:color w:val="222222"/>
-          <w:sz w:val="20"/>
-          <w:szCs w:val="20"/>
-          <w:shd w:val="clear" w:color="auto" w:fill="FFFFFF"/>
-        </w:rPr>
-        <w:t>, G. (2016). </w:t>
-      </w:r>
-      <w:r>
-        <w:rPr>
-          <w:i/>
-          <w:iCs/>
-          <w:color w:val="222222"/>
-          <w:sz w:val="20"/>
-          <w:szCs w:val="20"/>
-          <w:shd w:val="clear" w:color="auto" w:fill="FFFFFF"/>
-        </w:rPr>
-        <w:t>R for data science: import, tidy, transform, visualize, and model data</w:t>
-      </w:r>
-      <w:r>
-        <w:rPr>
-          <w:color w:val="222222"/>
-          <w:sz w:val="20"/>
-          <w:szCs w:val="20"/>
-          <w:shd w:val="clear" w:color="auto" w:fill="FFFFFF"/>
-        </w:rPr>
-        <w:t>. " O'Reilly Media, Inc.".</w:t>
-      </w:r>
-    </w:p>
-    <w:p>
-      <w:pPr>
-        <w:spacing w:before="120" w:after="120"/>
-        <w:rPr>
-          <w:color w:val="222222"/>
-          <w:sz w:val="20"/>
-          <w:szCs w:val="20"/>
-          <w:shd w:val="clear" w:color="auto" w:fill="FFFFFF"/>
-        </w:rPr>
-      </w:pPr>
+        <w:t xml:space="preserve">(זמין לקריאה בקישור </w:t>
+      </w:r>
+      <w:hyperlink r:id="rId9" w:history="1">
+        <w:r>
+          <w:rPr>
+            <w:rStyle w:val="Hyperlink"/>
+            <w:sz w:val="18"/>
+            <w:szCs w:val="18"/>
+          </w:rPr>
+          <w:t>https://r4ds.had.co.nz/</w:t>
+        </w:r>
+      </w:hyperlink>
       <w:r>
         <w:rPr>
           <w:rFonts w:hint="cs"/>
@@ -1199,53 +1152,6 @@
           <w:shd w:val="clear" w:color="auto" w:fill="FFFFFF"/>
           <w:rtl/>
         </w:rPr>
-        <w:t xml:space="preserve">(זמין לקריאה בקישור </w:t>
-      </w:r>
-      <w:r>
-        <w:rPr>
-          <w:sz w:val="18"/>
-          <w:szCs w:val="18"/>
-        </w:rPr>
-        <w:fldChar w:fldCharType="begin"/>
-      </w:r>
-      <w:r>
-        <w:rPr>
-          <w:sz w:val="18"/>
-          <w:szCs w:val="18"/>
-        </w:rPr>
-        <w:instrText xml:space="preserve"> HYPERLINK "https://r4ds.had.co.nz/" </w:instrText>
-      </w:r>
-      <w:r>
-        <w:rPr>
-          <w:sz w:val="18"/>
-          <w:szCs w:val="18"/>
-        </w:rPr>
-        <w:fldChar w:fldCharType="separate"/>
-      </w:r>
-      <w:r>
-        <w:rPr>
-          <w:rStyle w:val="Hyperlink"/>
-          <w:sz w:val="18"/>
-          <w:szCs w:val="18"/>
-        </w:rPr>
-        <w:t>https://r4ds.had.co.nz/</w:t>
-      </w:r>
-      <w:r>
-        <w:rPr>
-          <w:sz w:val="18"/>
-          <w:szCs w:val="18"/>
-        </w:rPr>
-        <w:fldChar w:fldCharType="end"/>
-      </w:r>
-      <w:r>
-        <w:rPr>
-          <w:rFonts w:hint="cs"/>
-          <w:color w:val="222222"/>
-          <w:sz w:val="20"/>
-          <w:szCs w:val="20"/>
-          <w:shd w:val="clear" w:color="auto" w:fill="FFFFFF"/>
-          <w:rtl/>
-        </w:rPr>
         <w:t>)</w:t>
       </w:r>
     </w:p>
@@ -1335,7 +1241,6 @@
         </w:rPr>
         <w:t>Draper N. &amp; H. Smith: Applied Regression Analysis, 3</w:t>
       </w:r>
-      <w:proofErr w:type="gramStart"/>
       <w:r>
         <w:rPr>
           <w:rFonts w:asciiTheme="minorHAnsi" w:hAnsiTheme="minorHAnsi" w:cstheme="minorHAnsi"/>
@@ -1347,14 +1252,7 @@
         <w:rPr>
           <w:rFonts w:asciiTheme="minorHAnsi" w:hAnsiTheme="minorHAnsi" w:cstheme="minorHAnsi"/>
         </w:rPr>
-        <w:t xml:space="preserve">  ed.</w:t>
-      </w:r>
-      <w:proofErr w:type="gramEnd"/>
-      <w:r>
-        <w:rPr>
-          <w:rFonts w:asciiTheme="minorHAnsi" w:hAnsiTheme="minorHAnsi" w:cstheme="minorHAnsi"/>
-        </w:rPr>
-        <w:t xml:space="preserve"> Wiley, 1998.</w:t>
+        <w:t xml:space="preserve">  ed. Wiley, 1998.</w:t>
       </w:r>
     </w:p>
     <w:p>
@@ -1369,21 +1267,7 @@
         <w:rPr>
           <w:rFonts w:asciiTheme="minorHAnsi" w:hAnsiTheme="minorHAnsi" w:cstheme="minorHAnsi"/>
         </w:rPr>
-        <w:t xml:space="preserve">Gibbons J.D.: </w:t>
-      </w:r>
-      <w:proofErr w:type="spellStart"/>
-      <w:r>
-        <w:rPr>
-          <w:rFonts w:asciiTheme="minorHAnsi" w:hAnsiTheme="minorHAnsi" w:cstheme="minorHAnsi"/>
-        </w:rPr>
-        <w:t>Nonparametic</w:t>
-      </w:r>
-      <w:proofErr w:type="spellEnd"/>
-      <w:r>
-        <w:rPr>
-          <w:rFonts w:asciiTheme="minorHAnsi" w:hAnsiTheme="minorHAnsi" w:cstheme="minorHAnsi"/>
-        </w:rPr>
-        <w:t xml:space="preserve"> Statistical Inference, Springer, 2011.</w:t>
+        <w:t>Gibbons J.D.: Nonparametic Statistical Inference, Springer, 2011.</w:t>
       </w:r>
     </w:p>
     <w:p>
@@ -1395,8 +1279,8 @@
       </w:pPr>
     </w:p>
     <w:sectPr>
-      <w:headerReference w:type="default" r:id="rId8"/>
-      <w:footerReference w:type="default" r:id="rId9"/>
+      <w:headerReference w:type="default" r:id="rId10"/>
+      <w:footerReference w:type="default" r:id="rId11"/>
       <w:pgSz w:w="11906" w:h="16838"/>
       <w:pgMar w:top="1440" w:right="1800" w:bottom="1440" w:left="1800" w:header="340" w:footer="283" w:gutter="0"/>
       <w:cols w:space="708"/>
@@ -1585,27 +1469,7 @@
         <w:sz w:val="16"/>
         <w:szCs w:val="16"/>
       </w:rPr>
-      <w:t xml:space="preserve">. TEL 972-3-6409419, </w:t>
-    </w:r>
-    <w:proofErr w:type="gramStart"/>
-    <w:r>
-      <w:rPr>
-        <w:rFonts w:ascii="Tahoma" w:hAnsi="Tahoma"/>
-        <w:color w:val="767171" w:themeColor="background2" w:themeShade="80"/>
-        <w:sz w:val="16"/>
-        <w:szCs w:val="16"/>
-      </w:rPr>
-      <w:t>6408489,  6408547</w:t>
-    </w:r>
-    <w:proofErr w:type="gramEnd"/>
-    <w:r>
-      <w:rPr>
-        <w:rFonts w:ascii="Tahoma" w:hAnsi="Tahoma"/>
-        <w:color w:val="767171" w:themeColor="background2" w:themeShade="80"/>
-        <w:sz w:val="16"/>
-        <w:szCs w:val="16"/>
-      </w:rPr>
-      <w:t>,  Fax 972-36406062</w:t>
+      <w:t>. TEL 972-3-6409419, 6408489,  6408547,  Fax 972-36406062</w:t>
     </w:r>
   </w:p>
   <w:p>
@@ -3277,6 +3141,7 @@
     <w:lsdException w:name="HTML Sample" w:semiHidden="1" w:unhideWhenUsed="1"/>
     <w:lsdException w:name="HTML Typewriter" w:semiHidden="1" w:unhideWhenUsed="1"/>
     <w:lsdException w:name="HTML Variable" w:semiHidden="1" w:unhideWhenUsed="1"/>
+    <w:lsdException w:name="Normal Table" w:semiHidden="1" w:unhideWhenUsed="1"/>
     <w:lsdException w:name="annotation subject" w:semiHidden="1" w:unhideWhenUsed="1"/>
     <w:lsdException w:name="No List" w:semiHidden="1" w:unhideWhenUsed="1"/>
     <w:lsdException w:name="Outline List 1" w:semiHidden="1" w:unhideWhenUsed="1"/>
@@ -3322,9 +3187,11 @@
     <w:lsdException w:name="Table Subtle 1" w:semiHidden="1" w:unhideWhenUsed="1"/>
     <w:lsdException w:name="Table Subtle 2" w:semiHidden="1" w:unhideWhenUsed="1"/>
     <w:lsdException w:name="Table Web 1" w:semiHidden="1" w:unhideWhenUsed="1"/>
+    <w:lsdException w:name="Table Web 2" w:semiHidden="1" w:unhideWhenUsed="1"/>
     <w:lsdException w:name="Table Web 3" w:semiHidden="1" w:unhideWhenUsed="1"/>
     <w:lsdException w:name="Balloon Text" w:semiHidden="1" w:unhideWhenUsed="1"/>
     <w:lsdException w:name="Table Grid" w:uiPriority="39"/>
+    <w:lsdException w:name="Table Theme" w:semiHidden="1" w:unhideWhenUsed="1"/>
     <w:lsdException w:name="Placeholder Text" w:semiHidden="1"/>
     <w:lsdException w:name="No Spacing" w:uiPriority="1" w:qFormat="1"/>
     <w:lsdException w:name="Light Shading" w:uiPriority="60"/>
@@ -4222,7 +4089,7 @@
 </file>
 
 <file path=customXml/itemProps1.xml><?xml version="1.0" encoding="utf-8"?>
-<ds:datastoreItem xmlns:ds="http://schemas.openxmlformats.org/officeDocument/2006/customXml" ds:itemID="{91925150-62A8-4502-9ABB-AC8DCE2841ED}">
+<ds:datastoreItem xmlns:ds="http://schemas.openxmlformats.org/officeDocument/2006/customXml" ds:itemID="{5619804D-CFD8-4C79-9C15-7923690F3A4F}">
   <ds:schemaRefs>
     <ds:schemaRef ds:uri="http://schemas.openxmlformats.org/officeDocument/2006/bibliography"/>
   </ds:schemaRefs>

</xml_diff>